<commit_message>
Fixed #132 Make sure no ASTResult is null in the template AST.
</commit_message>
<xml_diff>
--- a/tests/org.obeonetwork.m2doc.tests/resources/conditional/invalidCondition/invalidCondition-expected-validation.docx
+++ b/tests/org.obeonetwork.m2doc.tests/resources/conditional/invalidCondition/invalidCondition-expected-validation.docx
@@ -34,35 +34,13 @@
         <w:instrText xml:space="preserve">m:if </w:instrText>
       </w:r>
       <w:r>
+        <w:instrText xml:space="preserve">self.name </w:instrText>
+      </w:r>
+      <w:r>
+        <w:instrText>=</w:instrText>
+      </w:r>
+      <w:r>
         <w:t xml:space="preserve">    </w:t>
-      </w:r>
-      <w:r>
-        <w:rPr>
-          <w:color w:val="FFA500"/>
-          <w:sz w:val="32"/>
-          <w:highlight w:val="lightGray"/>
-        </w:rPr>
-        <w:t>&lt;---</w:t>
-      </w:r>
-      <w:r>
-        <w:t xml:space="preserve">    </w:t>
-      </w:r>
-      <w:r>
-        <w:t xml:space="preserve">    </w:t>
-      </w:r>
-      <w:r>
-        <w:rPr>
-          <w:color w:val="FFA500"/>
-          <w:sz w:val="32"/>
-          <w:highlight w:val="lightGray"/>
-        </w:rPr>
-        <w:t>Couldn't validate the expression</w:t>
-      </w:r>
-      <w:r>
-        <w:instrText xml:space="preserve">self.name </w:instrText>
-      </w:r>
-      <w:r>
-        <w:instrText>=</w:instrText>
       </w:r>
       <w:r>
         <w:instrText xml:space="preserve"> </w:instrText>

</xml_diff>